<commit_message>
Add version stamp (v18, date/time) under author name
Fixed element ordering so version stamp appears between author and abstract.

Co-Authored-By: Claude Opus 4.6 <noreply@anthropic.com>
</commit_message>
<xml_diff>
--- a/Documents/flop_trade_model_v18.docx
+++ b/Documents/flop_trade_model_v18.docx
@@ -36,6 +36,21 @@
           <w:rStyle w:val="FootnoteReference"/>
         </w:rPr>
         <w:footnoteReference w:id="1"/>
+      </w:r>
+    </w:p>
+    <w:p>
+      <w:pPr>
+        <w:spacing w:before="0" w:after="160"/>
+        <w:ind w:firstLine="0"/>
+        <w:jc w:val="both"/>
+      </w:pPr>
+      <w:r>
+        <w:rPr>
+          <w:rFonts w:ascii="Times New Roman" w:hAnsi="Times New Roman"/>
+          <w:color w:val="808080"/>
+          <w:sz w:val="18"/>
+        </w:rPr>
+        <w:t>v18  —  February 12, 2026  15:29</w:t>
       </w:r>
     </w:p>
     <w:p>
@@ -6476,7 +6491,7 @@
         <w:jc w:val="both"/>
       </w:pPr>
       <w:r>
-        <w:t xml:space="preserve">Construction costs vary substantially across countries. a data center in Norway costs more to build than one in Uzbekistan, even if Norway has cheaper electricity. The entry condition thus depends on both the operating margin (driven by </w:t>
+        <w:t xml:space="preserve">Construction costs vary substantially across countries. A data center in Norway costs more to build than one in Uzbekistan, even if Norway has cheaper electricity. The entry condition thus depends on both the operating margin (driven by </w:t>
       </w:r>
       <m:oMath>
         <m:sSub>
@@ -7778,7 +7793,7 @@
         <w:jc w:val="both"/>
       </w:pPr>
       <w:r>
-        <w:t>Among developing countries, Kyrgyzstan captures 21% of global inference demand by serving China, Kazakhstan—a striking result for a country with GDP under $15 billion. Algeria serves as the inference hub for Western Europe, capturing 15% of global inference demand from 14 European countries including Germany, France, the United Kingdom, and Italy. These patterns show how cheap-energy developing countries can earn export revenue from much larger economies.</w:t>
+        <w:t>Among developing countries, Kyrgyzstan captures 21% of global inference demand by serving China and Kazakhstan—a striking result for a country with GDP under $15 billion. Algeria serves as the inference hub for Western Europe, capturing 15% of global inference demand from 14 European countries including Germany, France, the United Kingdom, and Italy. These patterns show how cheap-energy developing countries can earn export revenue from much larger economies.</w:t>
       </w:r>
     </w:p>
     <w:p>

</xml_diff>

<commit_message>
Fix three document issues: missing citation year, tense inconsistency, duplicate reference
- Add year to (World Bank) → (World Bank 2024) in Section 1
- Fix conclusion tense: distinguished→distinguish, introduced→introduce, etc.
- Remove duplicate "Table A1 in the Appendix" from Section 7 first paragraph

Co-Authored-By: Claude Opus 4.6 <noreply@anthropic.com>
</commit_message>
<xml_diff>
--- a/Documents/flop_trade_model_v18.docx
+++ b/Documents/flop_trade_model_v18.docx
@@ -50,7 +50,7 @@
           <w:color w:val="808080"/>
           <w:sz w:val="18"/>
         </w:rPr>
-        <w:t>v18  —  February 12, 2026  15:29</w:t>
+        <w:t>v18  —  February 12, 2026  15:33</w:t>
       </w:r>
     </w:p>
     <w:p>
@@ -322,7 +322,7 @@
             <w:color w:val="1F3864"/>
             <w:u w:val="single"/>
           </w:rPr>
-          <w:t xml:space="preserve">World Bank</w:t>
+          <w:t xml:space="preserve">World Bank 2024</w:t>
         </w:r>
       </w:hyperlink>
       <w:bookmarkEnd w:id="205"/>
@@ -7409,7 +7409,7 @@
         </m:r>
       </m:oMath>
       <w:r>
-        <w:t>, measured in dollars per GPU-hour ($/hr). It is the sum of hourly electricity cost, amortized hardware cost ($1.06/hr), and amortized construction cost. Table A1 in the Appendix reports the results for all countries, sorted by total cost.</w:t>
+        <w:t>, measured in dollars per GPU-hour ($/hr). It is the sum of hourly electricity cost, amortized hardware cost ($1.06/hr), and amortized construction cost.</w:t>
       </w:r>
     </w:p>
     <w:p>
@@ -8104,7 +8104,7 @@
         <w:jc w:val="both"/>
       </w:pPr>
       <w:r>
-        <w:t>We develop a trade model for computing services (FLOPs) in which countries produce and export computing capacity based on their electricity prices, climate, and construction costs. We distinguished two service types, latency-insensitive training and latency-sensitive inference, and introduced a sovereignty premium to capture governments’ preference for domestic data processing. We derived buyers’ optimal sourcing decisions and producers’ entry conditions, and established three comparative static results: country-specific sovereignty thresholds, the nesting of training exporters within inference exporters, and greater concentration in training than in inference markets. We then calibrated the model for 86 countries using data on electricity prices, temperatures, construction costs, bilateral latencies, and GDP-based demand shares.</w:t>
+        <w:t>We develop a trade model for computing services (FLOPs) in which countries produce and export computing capacity based on their electricity prices, climate, and construction costs. We distinguish two service types, latency-insensitive training and latency-sensitive inference, and introduce a sovereignty premium to capture governments’ preference for domestic data processing. We derive buyers’ optimal sourcing decisions and producers’ entry conditions, and establish three comparative static results: country-specific sovereignty thresholds, the nesting of training exporters within inference exporters, and greater concentration in training than in inference markets. We calibrate the model for 86 countries using data on electricity prices, temperatures, construction costs, bilateral latencies, and GDP-based demand shares.</w:t>
       </w:r>
     </w:p>
     <w:p>

</xml_diff>

<commit_message>
Fix five document issues: redundancy, welfare %, grammar, shares, uncited refs
- P8: "rapidly growing" → "surging" to avoid rapid/rapidly redundancy
- P88: welfare cost 9% → 9.5% to match Section 5
- P90: fix run-on after "namely" by splitting into two sentences
- P69: add missing percentage shares for Russia and Japan
- Remove 3 uncited references (Antràs, Goldman Sachs, Samuelson)
- Fix reference logic to fully replace template refs instead of merging

Co-Authored-By: Claude Opus 4.6 <noreply@anthropic.com>
</commit_message>
<xml_diff>
--- a/Documents/flop_trade_model_v18.docx
+++ b/Documents/flop_trade_model_v18.docx
@@ -50,7 +50,7 @@
           <w:color w:val="808080"/>
           <w:sz w:val="18"/>
         </w:rPr>
-        <w:t>v18  —  February 12, 2026  15:33</w:t>
+        <w:t>v18  —  February 12, 2026  16:01</w:t>
       </w:r>
     </w:p>
     <w:p>
@@ -128,7 +128,7 @@
         <w:jc w:val="both"/>
       </w:pPr>
       <w:r>
-        <w:t xml:space="preserve">The rapid expansion of artificial intelligence is creating a rapidly growing demand for computational resources. The computation used to train frontier AI models has been doubling every six months (</w:t>
+        <w:t xml:space="preserve">The rapid expansion of artificial intelligence is creating surging demand for computational resources. The computation used to train frontier AI models has been doubling every six months (</w:t>
       </w:r>
       <w:bookmarkStart w:id="200" w:name="EpochAI2024txt"/>
       <w:hyperlink w:anchor="EpochAI2024" w:history="1">
@@ -7317,7 +7317,7 @@
       </w:hyperlink>
       <w:bookmarkEnd w:id="222"/>
       <w:r>
-        <w:t xml:space="preserve">), as specified in equation (5). The five largest demand centers—China (20%), United States of America (16%), India (8.5%), Russia, and Japan—account for 52% of global demand. GDP is a rough proxy. Actual compute demand is probably more concentrated, since the United States and China have outsized technology sectors. Cloud revenue shares or installed data center capacity would be better demand measures, but neither is available at the country level. If anything, our GDP-based shares understate concentration, which would push training-market HHI even higher.</w:t>
+        <w:t xml:space="preserve">), as specified in equation (5). The five largest demand centers—China (20%), United States of America (16%), India (8.5%), Russia (4%), and Japan (4%)—account for 52% of global demand. GDP is a rough proxy. Actual compute demand is probably more concentrated, since the United States and China have outsized technology sectors. Cloud revenue shares or installed data center capacity would be better demand measures, but neither is available at the country level. If anything, our GDP-based shares understate concentration, which would push training-market HHI even higher.</w:t>
       </w:r>
     </w:p>
     <w:p>
@@ -8114,7 +8114,7 @@
         <w:jc w:val="both"/>
       </w:pPr>
       <w:r>
-        <w:t>Across 86 countries, cheap-energy peripheries serve as FLOP exporters for training, while inference organizes into regional hubs bounded by latency. The sovereignty premium rationalizes widespread domestic investment, shifting the majority of countries from import to domestic production, at a demand-weighted welfare cost of 9% of average compute spending. The model generates a country taxonomy (full importers, training exporters, inference hubs, and hybrid regimes) that maps onto observed investment patterns.</w:t>
+        <w:t>Across 86 countries, cheap-energy peripheries serve as FLOP exporters for training, while inference organizes into regional hubs bounded by latency. The sovereignty premium rationalizes widespread domestic investment, shifting the majority of countries from import to domestic production, at a demand-weighted welfare cost of 9.5% of average compute spending. The model generates a country taxonomy (full importers, training exporters, inference hubs, and hybrid regimes) that maps onto observed investment patterns.</w:t>
       </w:r>
     </w:p>
     <w:p>
@@ -8134,7 +8134,7 @@
         <w:jc w:val="both"/>
       </w:pPr>
       <w:r>
-        <w:t>The policy implications are asymmetric. Restricting training imports raises costs without a proximity benefit, since training is latency-insensitive. Supporting domestic inference has a genuine latency rationale, but is less justified for countries close to low-cost neighbors. For developing countries seeking to enter the compute export market, the binding constraints are not technological but institutional, namely reliable power grids, political stability, data governance frameworks, and international connectivity determine whether cost advantages translate into actual exports.</w:t>
+        <w:t>The policy implications are asymmetric. Restricting training imports raises costs without a proximity benefit, since training is latency-insensitive. Supporting domestic inference has a genuine latency rationale, but is less justified for countries close to low-cost neighbors. For developing countries seeking to enter the compute export market, the binding constraints are not technological but institutional. Reliable power grids, political stability, data governance frameworks, and international connectivity determine whether cost advantages translate into actual exports.</w:t>
       </w:r>
     </w:p>
     <w:p>
@@ -20920,25 +20920,6 @@
         <w:ind w:hanging="720" w:left="720"/>
         <w:jc w:val="both"/>
       </w:pPr>
-      <w:r>
-        <w:t xml:space="preserve">Antràs, P., and E. Helpman. (2004). “Global Sourcing.” </w:t>
-      </w:r>
-      <w:r>
-        <w:rPr>
-          <w:i/>
-        </w:rPr>
-        <w:t>Journal of Political Economy</w:t>
-      </w:r>
-      <w:r>
-        <w:t>, 112(3): 552–580.</w:t>
-      </w:r>
-    </w:p>
-    <w:p>
-      <w:pPr>
-        <w:spacing w:before="0" w:after="80" w:line="240" w:lineRule="auto"/>
-        <w:ind w:hanging="720" w:left="720"/>
-        <w:jc w:val="both"/>
-      </w:pPr>
       <w:bookmarkStart w:id="501" w:name="Brainard1997"/>
       <w:hyperlink w:anchor="Brainard1997txt" w:history="1">
         <w:r>
@@ -20950,7 +20931,7 @@
         </w:r>
       </w:hyperlink>
       <w:r>
-        <w:t xml:space="preserve">“An Empirical Assessment of the Proximity-Concentration Tradeoff.” </w:t>
+        <w:t xml:space="preserve">“An Empirical Assessment of the Proximity-Concentration Trade-off.” </w:t>
       </w:r>
       <w:r>
         <w:rPr>
@@ -21200,37 +21181,7 @@
         <w:ind w:hanging="720" w:left="720"/>
         <w:jc w:val="both"/>
       </w:pPr>
-      <w:bookmarkStart w:id="511" w:name="GoldmanSachs2024"/>
-      <w:hyperlink w:anchor="GoldmanSachs2024txt" w:history="1">
-        <w:r>
-          <w:rPr>
-            <w:color w:val="1F3864"/>
-            <w:u w:val="single"/>
-          </w:rPr>
-          <w:t xml:space="preserve">Goldman Sachs. (2024). </w:t>
-        </w:r>
-      </w:hyperlink>
-      <w:r>
-        <w:t xml:space="preserve">“AI Is Poised to Drive 165% Increase in Data Center Power Demand.” </w:t>
-      </w:r>
-      <w:r>
-        <w:rPr>
-          <w:i/>
-        </w:rPr>
-        <w:t>Goldman Sachs Research</w:t>
-      </w:r>
-      <w:r>
-        <w:t>.</w:t>
-      </w:r>
-      <w:bookmarkEnd w:id="511"/>
-    </w:p>
-    <w:p>
-      <w:pPr>
-        <w:spacing w:before="0" w:after="80" w:line="240" w:lineRule="auto"/>
-        <w:ind w:hanging="720" w:left="720"/>
-        <w:jc w:val="both"/>
-      </w:pPr>
-      <w:bookmarkStart w:id="512" w:name="Grossman2008"/>
+      <w:bookmarkStart w:id="511" w:name="Grossman2008"/>
       <w:hyperlink w:anchor="Grossman2008txt" w:history="1">
         <w:r>
           <w:rPr>
@@ -21252,7 +21203,7 @@
       <w:r>
         <w:t>, 98(5): 1978–1997.</w:t>
       </w:r>
-      <w:bookmarkEnd w:id="512"/>
+      <w:bookmarkEnd w:id="511"/>
     </w:p>
     <w:p>
       <w:pPr>
@@ -21260,7 +21211,7 @@
         <w:ind w:hanging="720" w:left="720"/>
         <w:jc w:val="both"/>
       </w:pPr>
-      <w:bookmarkStart w:id="513" w:name="Hausmann2007"/>
+      <w:bookmarkStart w:id="512" w:name="Hausmann2007"/>
       <w:hyperlink w:anchor="Hausmann2007txt" w:history="1">
         <w:r>
           <w:rPr>
@@ -21282,7 +21233,7 @@
       <w:r>
         <w:t>, 12(1): 1–25.</w:t>
       </w:r>
-      <w:bookmarkEnd w:id="513"/>
+      <w:bookmarkEnd w:id="512"/>
     </w:p>
     <w:p>
       <w:pPr>
@@ -21290,7 +21241,7 @@
         <w:ind w:hanging="720" w:left="720"/>
         <w:jc w:val="both"/>
       </w:pPr>
-      <w:bookmarkStart w:id="514" w:name="HMY2004"/>
+      <w:bookmarkStart w:id="513" w:name="HMY2004"/>
       <w:hyperlink w:anchor="HMY2004txt" w:history="1">
         <w:r>
           <w:rPr>
@@ -21312,7 +21263,7 @@
       <w:r>
         <w:t>, 94(1): 300–316.</w:t>
       </w:r>
-      <w:bookmarkEnd w:id="514"/>
+      <w:bookmarkEnd w:id="513"/>
     </w:p>
     <w:p>
       <w:pPr>
@@ -21320,7 +21271,7 @@
         <w:ind w:hanging="720" w:left="720"/>
         <w:jc w:val="both"/>
       </w:pPr>
-      <w:bookmarkStart w:id="515" w:name="Hersbach2020"/>
+      <w:bookmarkStart w:id="514" w:name="Hersbach2020"/>
       <w:hyperlink w:anchor="Hersbach2020txt" w:history="1">
         <w:r>
           <w:rPr>
@@ -21342,7 +21293,7 @@
       <w:r>
         <w:t>, 146(730): 1999–2049.</w:t>
       </w:r>
-      <w:bookmarkEnd w:id="515"/>
+      <w:bookmarkEnd w:id="514"/>
     </w:p>
     <w:p>
       <w:pPr>
@@ -21350,7 +21301,7 @@
         <w:ind w:hanging="720" w:left="720"/>
         <w:jc w:val="both"/>
       </w:pPr>
-      <w:bookmarkStart w:id="516" w:name="Hummels2013"/>
+      <w:bookmarkStart w:id="515" w:name="Hummels2013"/>
       <w:hyperlink w:anchor="Hummels2013txt" w:history="1">
         <w:r>
           <w:rPr>
@@ -21372,7 +21323,7 @@
       <w:r>
         <w:t>, 103(7): 2935–2959.</w:t>
       </w:r>
-      <w:bookmarkEnd w:id="516"/>
+      <w:bookmarkEnd w:id="515"/>
     </w:p>
     <w:p>
       <w:pPr>
@@ -21380,7 +21331,7 @@
         <w:ind w:hanging="720" w:left="720"/>
         <w:jc w:val="both"/>
       </w:pPr>
-      <w:bookmarkStart w:id="517" w:name="IEA2025"/>
+      <w:bookmarkStart w:id="516" w:name="IEA2025"/>
       <w:hyperlink w:anchor="IEA2025txt" w:history="1">
         <w:r>
           <w:rPr>
@@ -21393,7 +21344,7 @@
       <w:r>
         <w:t>“Energy Demand from AI.” Published online at iea.org.</w:t>
       </w:r>
-      <w:bookmarkEnd w:id="517"/>
+      <w:bookmarkEnd w:id="516"/>
     </w:p>
     <w:p>
       <w:pPr>
@@ -21401,7 +21352,7 @@
         <w:ind w:hanging="720" w:left="720"/>
         <w:jc w:val="both"/>
       </w:pPr>
-      <w:bookmarkStart w:id="518" w:name="Korinek2021"/>
+      <w:bookmarkStart w:id="517" w:name="Korinek2021"/>
       <w:hyperlink w:anchor="Korinek2021txt" w:history="1">
         <w:r>
           <w:rPr>
@@ -21423,7 +21374,7 @@
       <w:r>
         <w:t xml:space="preserve"> No. 28453.</w:t>
       </w:r>
-      <w:bookmarkEnd w:id="518"/>
+      <w:bookmarkEnd w:id="517"/>
     </w:p>
     <w:p>
       <w:pPr>
@@ -21431,7 +21382,7 @@
         <w:ind w:hanging="720" w:left="720"/>
         <w:jc w:val="both"/>
       </w:pPr>
-      <w:bookmarkStart w:id="519" w:name="Krugman1991"/>
+      <w:bookmarkStart w:id="518" w:name="Krugman1991"/>
       <w:hyperlink w:anchor="Krugman1991txt" w:history="1">
         <w:r>
           <w:rPr>
@@ -21453,7 +21404,7 @@
       <w:r>
         <w:t>, 99(3): 483–499.</w:t>
       </w:r>
-      <w:bookmarkEnd w:id="519"/>
+      <w:bookmarkEnd w:id="518"/>
     </w:p>
     <w:p>
       <w:pPr>
@@ -21461,7 +21412,7 @@
         <w:ind w:hanging="720" w:left="720"/>
         <w:jc w:val="both"/>
       </w:pPr>
-      <w:bookmarkStart w:id="520" w:name="Lehdonvirta2024"/>
+      <w:bookmarkStart w:id="519" w:name="Lehdonvirta2024"/>
       <w:hyperlink w:anchor="Lehdonvirta2024txt" w:history="1">
         <w:r>
           <w:rPr>
@@ -21483,7 +21434,7 @@
       <w:r>
         <w:t>, 7(1): 828–838.</w:t>
       </w:r>
-      <w:bookmarkEnd w:id="520"/>
+      <w:bookmarkEnd w:id="519"/>
     </w:p>
     <w:p>
       <w:pPr>
@@ -21491,7 +21442,7 @@
         <w:ind w:hanging="720" w:left="720"/>
         <w:jc w:val="both"/>
       </w:pPr>
-      <w:bookmarkStart w:id="521" w:name="Limao2001"/>
+      <w:bookmarkStart w:id="520" w:name="Limao2001"/>
       <w:hyperlink w:anchor="Limao2001txt" w:history="1">
         <w:r>
           <w:rPr>
@@ -21531,7 +21482,7 @@
       <w:r>
         <w:t>, 15(3): 451–479.</w:t>
       </w:r>
-      <w:bookmarkEnd w:id="521"/>
+      <w:bookmarkEnd w:id="520"/>
     </w:p>
     <w:p>
       <w:pPr>
@@ -21539,7 +21490,7 @@
         <w:ind w:hanging="720" w:left="720"/>
         <w:jc w:val="both"/>
       </w:pPr>
-      <w:bookmarkStart w:id="522" w:name="Liu2023"/>
+      <w:bookmarkStart w:id="521" w:name="Liu2023"/>
       <w:hyperlink w:anchor="Liu2023txt" w:history="1">
         <w:r>
           <w:rPr>
@@ -21561,7 +21512,7 @@
       <w:r>
         <w:t>, pp. 178–189.</w:t>
       </w:r>
-      <w:bookmarkEnd w:id="522"/>
+      <w:bookmarkEnd w:id="521"/>
     </w:p>
     <w:p>
       <w:pPr>
@@ -21569,7 +21520,7 @@
         <w:ind w:hanging="720" w:left="720"/>
         <w:jc w:val="both"/>
       </w:pPr>
-      <w:bookmarkStart w:id="523" w:name="NVIDIA2024"/>
+      <w:bookmarkStart w:id="522" w:name="NVIDIA2024"/>
       <w:hyperlink w:anchor="NVIDIA2024txt" w:history="1">
         <w:r>
           <w:rPr>
@@ -21579,7 +21530,7 @@
           <w:t xml:space="preserve">NVIDIA. (2024). NVIDIA H100 Tensor Core GPU Datasheet. nvidia.com.</w:t>
         </w:r>
       </w:hyperlink>
-      <w:bookmarkEnd w:id="523"/>
+      <w:bookmarkEnd w:id="522"/>
     </w:p>
     <w:p>
       <w:pPr>
@@ -21587,7 +21538,7 @@
         <w:ind w:hanging="720" w:left="720"/>
         <w:jc w:val="both"/>
       </w:pPr>
-      <w:bookmarkStart w:id="524" w:name="Oltmanns2021"/>
+      <w:bookmarkStart w:id="523" w:name="Oltmanns2021"/>
       <w:hyperlink w:anchor="Oltmanns2021txt" w:history="1">
         <w:r>
           <w:rPr>
@@ -21609,7 +21560,7 @@
       <w:r>
         <w:t>, 39(1): 55–72.</w:t>
       </w:r>
-      <w:bookmarkEnd w:id="524"/>
+      <w:bookmarkEnd w:id="523"/>
     </w:p>
     <w:p>
       <w:pPr>
@@ -21617,7 +21568,7 @@
         <w:ind w:hanging="720" w:left="720"/>
         <w:jc w:val="both"/>
       </w:pPr>
-      <w:bookmarkStart w:id="525" w:name="Pilz2025"/>
+      <w:bookmarkStart w:id="524" w:name="Pilz2025"/>
       <w:hyperlink w:anchor="Pilz2025txt" w:history="1">
         <w:r>
           <w:rPr>
@@ -21639,7 +21590,7 @@
       <w:r>
         <w:t>. Santa Monica, CA: RAND Corporation, RR-A3572-1.</w:t>
       </w:r>
-      <w:bookmarkEnd w:id="525"/>
+      <w:bookmarkEnd w:id="524"/>
     </w:p>
     <w:p>
       <w:pPr>
@@ -21647,26 +21598,7 @@
         <w:ind w:hanging="720" w:left="720"/>
         <w:jc w:val="both"/>
       </w:pPr>
-      <w:r>
-        <w:t xml:space="preserve">Samuelson, P. (1954). “The Transfer Problem and Transport Costs, II.” </w:t>
-      </w:r>
-      <w:r>
-        <w:rPr>
-          <w:i/>
-        </w:rPr>
-        <w:t>Economic Journal</w:t>
-      </w:r>
-      <w:r>
-        <w:t>, 64(254): 264–289.</w:t>
-      </w:r>
-    </w:p>
-    <w:p>
-      <w:pPr>
-        <w:spacing w:before="0" w:after="80" w:line="240" w:lineRule="auto"/>
-        <w:ind w:hanging="720" w:left="720"/>
-        <w:jc w:val="both"/>
-      </w:pPr>
-      <w:bookmarkStart w:id="526" w:name="Sastry2024"/>
+      <w:bookmarkStart w:id="525" w:name="Sastry2024"/>
       <w:hyperlink w:anchor="Sastry2024txt" w:history="1">
         <w:r>
           <w:rPr>
@@ -21679,7 +21611,7 @@
       <w:r>
         <w:t>“Computing Power and the Governance of Artificial Intelligence.” arXiv:2402.08797.</w:t>
       </w:r>
-      <w:bookmarkEnd w:id="526"/>
+      <w:bookmarkEnd w:id="525"/>
     </w:p>
     <w:p>
       <w:pPr>
@@ -21687,7 +21619,7 @@
         <w:ind w:hanging="720" w:left="720"/>
         <w:jc w:val="both"/>
       </w:pPr>
-      <w:bookmarkStart w:id="527" w:name="TurnerTownsend2025"/>
+      <w:bookmarkStart w:id="526" w:name="TurnerTownsend2025"/>
       <w:hyperlink w:anchor="TurnerTownsend2025txt" w:history="1">
         <w:r>
           <w:rPr>
@@ -21709,7 +21641,7 @@
       <w:r>
         <w:t>. turnerandtownsend.com.</w:t>
       </w:r>
-      <w:bookmarkEnd w:id="527"/>
+      <w:bookmarkEnd w:id="526"/>
     </w:p>
     <w:p>
       <w:pPr>
@@ -21717,7 +21649,7 @@
         <w:ind w:hanging="720" w:left="720"/>
         <w:jc w:val="both"/>
       </w:pPr>
-      <w:bookmarkStart w:id="528" w:name="UNCTAD2025"/>
+      <w:bookmarkStart w:id="527" w:name="UNCTAD2025"/>
       <w:hyperlink w:anchor="UNCTAD2025txt" w:history="1">
         <w:r>
           <w:rPr>
@@ -21727,7 +21659,7 @@
           <w:t xml:space="preserve">UNCTAD. (2025). Technology and Innovation Report 2025. Geneva: United Nations.</w:t>
         </w:r>
       </w:hyperlink>
-      <w:bookmarkEnd w:id="528"/>
+      <w:bookmarkEnd w:id="527"/>
     </w:p>
     <w:p>
       <w:pPr>
@@ -21735,7 +21667,7 @@
         <w:ind w:hanging="720" w:left="720"/>
         <w:jc w:val="both"/>
       </w:pPr>
-      <w:bookmarkStart w:id="529" w:name="UptimeInstitute2024"/>
+      <w:bookmarkStart w:id="528" w:name="UptimeInstitute2024"/>
       <w:hyperlink w:anchor="UptimeInstitute2024txt" w:history="1">
         <w:r>
           <w:rPr>
@@ -21748,7 +21680,7 @@
       <w:r>
         <w:t>“Data Center Staffing: Trends and Best Practices.”</w:t>
       </w:r>
-      <w:bookmarkEnd w:id="529"/>
+      <w:bookmarkEnd w:id="528"/>
     </w:p>
     <w:p>
       <w:pPr>
@@ -21756,7 +21688,7 @@
         <w:ind w:hanging="720" w:left="720"/>
         <w:jc w:val="both"/>
       </w:pPr>
-      <w:bookmarkStart w:id="530" w:name="WonderNetwork2024"/>
+      <w:bookmarkStart w:id="529" w:name="WonderNetwork2024"/>
       <w:hyperlink w:anchor="WonderNetwork2024txt" w:history="1">
         <w:r>
           <w:rPr>
@@ -21778,7 +21710,7 @@
       <w:r>
         <w:t>. wondernetwork.com.</w:t>
       </w:r>
-      <w:bookmarkEnd w:id="530"/>
+      <w:bookmarkEnd w:id="529"/>
     </w:p>
     <w:p>
       <w:pPr>
@@ -21786,7 +21718,7 @@
         <w:ind w:hanging="720" w:left="720"/>
         <w:jc w:val="both"/>
       </w:pPr>
-      <w:bookmarkStart w:id="531" w:name="WorldBank2024"/>
+      <w:bookmarkStart w:id="530" w:name="WorldBank2024"/>
       <w:hyperlink w:anchor="WorldBank2024txt" w:history="1">
         <w:r>
           <w:rPr>
@@ -21808,7 +21740,7 @@
       <w:r>
         <w:t>. Washington, DC.</w:t>
       </w:r>
-      <w:bookmarkEnd w:id="531"/>
+      <w:bookmarkEnd w:id="530"/>
     </w:p>
     <w:sectPr>
       <w:footerReference w:type="default" r:id="rId10"/>

</xml_diff>

<commit_message>
Fix reference initials (single only) and replace ISO3 codes with country names
- Trim double initials to single in 6 references (Anderson, Brainard,
  Grossman, Helpman/Melitz/Yeaple, Limão/Venables, Pilz)
- Fix Helpman reference author ordering to match other multi-author refs
- Replace CAN/DZA/KGZ with Canada/Algeria/Kyrgyzstan in Section 7
- Restructure Algeria sentence to avoid colon

Co-Authored-By: Claude Opus 4.6 <noreply@anthropic.com>
</commit_message>
<xml_diff>
--- a/Documents/flop_trade_model_v18.docx
+++ b/Documents/flop_trade_model_v18.docx
@@ -50,7 +50,7 @@
           <w:color w:val="808080"/>
           <w:sz w:val="18"/>
         </w:rPr>
-        <w:t>v18  —  February 12, 2026  16:01</w:t>
+        <w:t>v18  —  February 12, 2026  16:09</w:t>
       </w:r>
     </w:p>
     <w:p>
@@ -7822,7 +7822,7 @@
         <w:t xml:space="preserve">Major demand centers. </w:t>
       </w:r>
       <w:r>
-        <w:t>The model’s predictions vary across major AI demand centers because each faces a different latency geography. For the United States, the pure-cost optimum sources training from the cheapest available producer and inference from CAN ($1.19/hr), reflecting Canada’s combination of low cost and minimal cross-border latency. For major European demand centers, inference is sourced from DZA: Germany at $1.18/hr, the United Kingdom at $1.18/hr, and France at $1.17/hr; Algeria’s subsidized electricity and moderate Mediterranean latency make it the European inference hub. For China, the cheapest inference source is KGZ ($1.16/hr), a bordering country with hydropower-based electricity. Russia produces inference domestically even under pure cost minimization ($1.18/hr), as its low energy costs offset moderate latency. The Gulf states present another pattern: Saudi Arabia ($1.17/hr) and the UAE ($1.17/hr) also produce inference domestically, benefiting from subsidized energy and expanding datacenter capacity. These patterns illustrate the model’s core prediction: inference organizes around latency-bounded regional hubs, and each major market has a distinct optimal supplier determined by geography. With a sovereignty premium of 10%, the United States, China, Russia, and the Gulf states all shift to full domestic production, while Germany still imports training but produces inference domestically.</w:t>
+        <w:t>The model’s predictions vary across major AI demand centers because each faces a different latency geography. For the United States, the pure-cost optimum sources training from the cheapest available producer and inference from Canada ($1.19/hr), reflecting Canada’s combination of low cost and minimal cross-border latency. For major European demand centers, inference is sourced from Algeria at delivered costs of $1.18/hr for Germany, $1.18/hr for the United Kingdom, and $1.17/hr for France. Algeria’s subsidized electricity and moderate Mediterranean latency make it the European inference hub. For China, the cheapest inference source is Kyrgyzstan ($1.16/hr), a bordering country with hydropower-based electricity. Russia produces inference domestically even under pure cost minimization ($1.18/hr), as its low energy costs offset moderate latency. The Gulf states present another pattern: Saudi Arabia ($1.17/hr) and the UAE ($1.17/hr) also produce inference domestically, benefiting from subsidized energy and expanding datacenter capacity. These patterns illustrate the model’s core prediction: inference organizes around latency-bounded regional hubs, and each major market has a distinct optimal supplier determined by geography. With a sovereignty premium of 10%, the United States, China, Russia, and the Gulf states all shift to full domestic production, while Germany still imports training but produces inference domestically.</w:t>
       </w:r>
     </w:p>
     <w:p>
@@ -20897,7 +20897,7 @@
             <w:color w:val="1F3864"/>
             <w:u w:val="single"/>
           </w:rPr>
-          <w:t xml:space="preserve">Anderson, J. E., and E. van Wincoop. (2003). </w:t>
+          <w:t xml:space="preserve">Anderson, J., and E. van Wincoop. (2003). </w:t>
         </w:r>
       </w:hyperlink>
       <w:r>
@@ -20927,7 +20927,7 @@
             <w:color w:val="1F3864"/>
             <w:u w:val="single"/>
           </w:rPr>
-          <w:t xml:space="preserve">Brainard, S. L. (1997). </w:t>
+          <w:t xml:space="preserve">Brainard, S. (1997). </w:t>
         </w:r>
       </w:hyperlink>
       <w:r>
@@ -21188,7 +21188,7 @@
             <w:color w:val="1F3864"/>
             <w:u w:val="single"/>
           </w:rPr>
-          <w:t xml:space="preserve">Grossman, G. M., and E. Rossi-Hansberg. (2008). </w:t>
+          <w:t xml:space="preserve">Grossman, G., and E. Rossi-Hansberg. (2008). </w:t>
         </w:r>
       </w:hyperlink>
       <w:r>
@@ -21248,7 +21248,7 @@
             <w:color w:val="1F3864"/>
             <w:u w:val="single"/>
           </w:rPr>
-          <w:t xml:space="preserve">Helpman, E., Melitz, M. J., and S. R. Yeaple. (2004). </w:t>
+          <w:t xml:space="preserve">Helpman, E., M. Melitz, and S. Yeaple. (2004). </w:t>
         </w:r>
       </w:hyperlink>
       <w:r>
@@ -21449,7 +21449,7 @@
             <w:color w:val="1F3864"/>
             <w:u w:val="single"/>
           </w:rPr>
-          <w:t xml:space="preserve">Limão, N., and A. J. Venables. (2001). </w:t>
+          <w:t xml:space="preserve">Limão, N., and A. Venables. (2001). </w:t>
         </w:r>
       </w:hyperlink>
       <w:r>
@@ -21575,7 +21575,7 @@
             <w:color w:val="1F3864"/>
             <w:u w:val="single"/>
           </w:rPr>
-          <w:t xml:space="preserve">Pilz, K. F., Y. Mahmood, and L. Heim. </w:t>
+          <w:t xml:space="preserve">Pilz, K., Y. Mahmood, and L. Heim. </w:t>
         </w:r>
       </w:hyperlink>
       <w:r>

</xml_diff>

<commit_message>
Fix "datacenter" → "data center" for consistency
Co-Authored-By: Claude Opus 4.6 <noreply@anthropic.com>
</commit_message>
<xml_diff>
--- a/Documents/flop_trade_model_v18.docx
+++ b/Documents/flop_trade_model_v18.docx
@@ -50,7 +50,7 @@
           <w:color w:val="808080"/>
           <w:sz w:val="18"/>
         </w:rPr>
-        <w:t>v18  —  February 12, 2026  16:09</w:t>
+        <w:t>v18  —  February 12, 2026  16:12</w:t>
       </w:r>
     </w:p>
     <w:p>
@@ -7822,7 +7822,7 @@
         <w:t xml:space="preserve">Major demand centers. </w:t>
       </w:r>
       <w:r>
-        <w:t>The model’s predictions vary across major AI demand centers because each faces a different latency geography. For the United States, the pure-cost optimum sources training from the cheapest available producer and inference from Canada ($1.19/hr), reflecting Canada’s combination of low cost and minimal cross-border latency. For major European demand centers, inference is sourced from Algeria at delivered costs of $1.18/hr for Germany, $1.18/hr for the United Kingdom, and $1.17/hr for France. Algeria’s subsidized electricity and moderate Mediterranean latency make it the European inference hub. For China, the cheapest inference source is Kyrgyzstan ($1.16/hr), a bordering country with hydropower-based electricity. Russia produces inference domestically even under pure cost minimization ($1.18/hr), as its low energy costs offset moderate latency. The Gulf states present another pattern: Saudi Arabia ($1.17/hr) and the UAE ($1.17/hr) also produce inference domestically, benefiting from subsidized energy and expanding datacenter capacity. These patterns illustrate the model’s core prediction: inference organizes around latency-bounded regional hubs, and each major market has a distinct optimal supplier determined by geography. With a sovereignty premium of 10%, the United States, China, Russia, and the Gulf states all shift to full domestic production, while Germany still imports training but produces inference domestically.</w:t>
+        <w:t>The model’s predictions vary across major AI demand centers because each faces a different latency geography. For the United States, the pure-cost optimum sources training from the cheapest available producer and inference from Canada ($1.19/hr), reflecting Canada’s combination of low cost and minimal cross-border latency. For major European demand centers, inference is sourced from Algeria at delivered costs of $1.18/hr for Germany, $1.18/hr for the United Kingdom, and $1.17/hr for France. Algeria’s subsidized electricity and moderate Mediterranean latency make it the European inference hub. For China, the cheapest inference source is Kyrgyzstan ($1.16/hr), a bordering country with hydropower-based electricity. Russia produces inference domestically even under pure cost minimization ($1.18/hr), as its low energy costs offset moderate latency. The Gulf states present another pattern: Saudi Arabia ($1.17/hr) and the UAE ($1.17/hr) also produce inference domestically, benefiting from subsidized energy and expanding data center capacity. These patterns illustrate the model’s core prediction: inference organizes around latency-bounded regional hubs, and each major market has a distinct optimal supplier determined by geography. With a sovereignty premium of 10%, the United States, China, Russia, and the Gulf states all shift to full domestic production, while Germany still imports training but produces inference domestically.</w:t>
       </w:r>
     </w:p>
     <w:p>

</xml_diff>

<commit_message>
Address reviewer comments: move PUE values to calibration, rewrite latency discussion, add HHI reference
- Comment 1: Remove numerical PUE parameters (φ=1.08, δ=0.015, θ̄=15°C) from Section 3.1 theory;
  add calibrated values to Section 7 with PUE range 1.08–1.41
- Comment 2: Rewrite inference paragraph to distinguish UX degradation channel
  (user abandonment, unusability beyond 200–300 ms) from iceberg cost channel
- Comment 3: Add U.S. DOJ and FTC (2010) Horizontal Merger Guidelines as HHI reference
- Incorporate 17 copy-edits from author: article fixes, Oxford commas, wording improvements
- Add page break before Table A2 so each table starts on a new page
- Fix all flake8 lint errors (line lengths, blank line spacing)
- Add Literature/ folder with 28 reference PDFs and source files

Co-Authored-By: Claude Opus 4.6 <noreply@anthropic.com>
</commit_message>
<xml_diff>
--- a/Documents/flop_trade_model_v18.docx
+++ b/Documents/flop_trade_model_v18.docx
@@ -50,7 +50,7 @@
           <w:color w:val="808080"/>
           <w:sz w:val="18"/>
         </w:rPr>
-        <w:t>v18  —  February 13, 2026  13:05</w:t>
+        <w:t>v18  —  February 13, 2026  16:37</w:t>
       </w:r>
     </w:p>
     <w:p>
@@ -144,7 +144,7 @@
       <w:r>
         <w:t xml:space="preserve">), with inference workloads expected to account for roughly two-thirds of all compute by 2026 (</w:t>
       </w:r>
-      <w:bookmarkStart w:id="228" w:name="Deloitte2025txt"/>
+      <w:bookmarkStart w:id="229" w:name="Deloitte2025txt"/>
       <w:hyperlink w:anchor="Deloitte2025" w:history="1">
         <w:r>
           <w:rPr>
@@ -154,11 +154,11 @@
           <w:t xml:space="preserve">Deloitte 2025</w:t>
         </w:r>
       </w:hyperlink>
-      <w:bookmarkEnd w:id="228"/>
+      <w:bookmarkEnd w:id="229"/>
       <w:r>
         <w:t xml:space="preserve">). Data centers consumed approximately 415 TWh in 2024, accounting for 1.5% of global electricity demand, projected to reach 945 TWh by 2030 (</w:t>
       </w:r>
-      <w:bookmarkStart w:id="243" w:name="IEA2025txt"/>
+      <w:bookmarkStart w:id="244" w:name="IEA2025txt"/>
       <w:hyperlink w:anchor="IEA2025" w:history="1">
         <w:r>
           <w:rPr>
@@ -168,11 +168,11 @@
           <w:t xml:space="preserve">IEA 2025</w:t>
         </w:r>
       </w:hyperlink>
-      <w:bookmarkEnd w:id="243"/>
+      <w:bookmarkEnd w:id="244"/>
       <w:r>
         <w:t xml:space="preserve">), with U.S. data center electricity consumption expected to triple over that period (</w:t>
       </w:r>
-      <w:bookmarkStart w:id="240" w:name="EPRI2024txt"/>
+      <w:bookmarkStart w:id="241" w:name="EPRI2024txt"/>
       <w:hyperlink w:anchor="EPRI2024" w:history="1">
         <w:r>
           <w:rPr>
@@ -182,7 +182,7 @@
           <w:t xml:space="preserve">EPRI 2024</w:t>
         </w:r>
       </w:hyperlink>
-      <w:bookmarkEnd w:id="240"/>
+      <w:bookmarkEnd w:id="241"/>
       <w:r>
         <w:t xml:space="preserve">).</w:t>
       </w:r>
@@ -200,7 +200,7 @@
         <w:jc w:val="both"/>
       </w:pPr>
       <w:r>
-        <w:t xml:space="preserve">This surge in demand creates a new type of export opportunity. Countries with abundant, inexpensive electricity and land, from Central Asia to North Africa, can produce and export computational services, measured in floating-point operations per second (FLOP/s). This paper calls this </w:t>
+        <w:t xml:space="preserve">This surge in demand creates a new type of export opportunity. Countries with abundant, inexpensive electricity and land, from Central Asia to North Africa, can produce and export computational services, measured in floating-point operations per second (FLOP/s). This paper refers to this as </w:t>
       </w:r>
       <w:r>
         <w:rPr>
@@ -256,7 +256,7 @@
         <w:footnoteReference w:id="3"/>
       </w:r>
       <w:r>
-        <w:t xml:space="preserve"> The binding input is cheap electricity and, to a lesser degree, land, so some human capital constraints that have historically limited export upgrading in developing countries (</w:t>
+        <w:t xml:space="preserve"> The binding inputs are cheap electricity and, to a lesser degree, land, so some human capital constraints that have historically limited export upgrading in developing countries (</w:t>
       </w:r>
       <w:bookmarkStart w:id="203" w:name="Hausmann2007txt"/>
       <w:hyperlink w:anchor="Hausmann2007" w:history="1">
@@ -345,7 +345,7 @@
       <w:r>
         <w:t xml:space="preserve">Recent work has examined compute governance and the geography of AI infrastructure (</w:t>
       </w:r>
-      <w:bookmarkStart w:id="229" w:name="Sastry2024txt"/>
+      <w:bookmarkStart w:id="230" w:name="Sastry2024txt"/>
       <w:hyperlink w:anchor="Sastry2024" w:history="1">
         <w:r>
           <w:rPr>
@@ -355,7 +355,7 @@
           <w:t xml:space="preserve">Sastry, Heim, et al. 2024</w:t>
         </w:r>
       </w:hyperlink>
-      <w:bookmarkEnd w:id="229"/>
+      <w:bookmarkEnd w:id="230"/>
       <w:r>
         <w:t xml:space="preserve">, </w:t>
       </w:r>
@@ -373,7 +373,7 @@
       <w:r>
         <w:t xml:space="preserve">, </w:t>
       </w:r>
-      <w:bookmarkStart w:id="230" w:name="Pilz2025txt"/>
+      <w:bookmarkStart w:id="231" w:name="Pilz2025txt"/>
       <w:hyperlink w:anchor="Pilz2025" w:history="1">
         <w:r>
           <w:rPr>
@@ -383,7 +383,7 @@
           <w:t xml:space="preserve">Pilz, Mahmood, and Heim 2025</w:t>
         </w:r>
       </w:hyperlink>
-      <w:bookmarkEnd w:id="230"/>
+      <w:bookmarkEnd w:id="231"/>
       <w:r>
         <w:t xml:space="preserve">), but no formal trade model of compute exists. This paper offers the first such model, treating FLOPs as commodities produced and exported according to Ricardian comparative advantage. The paper makes three contributions. First, it develops a trade model of FLOP production and export that decomposes the cost of a FLOP into electricity, hardware, and construction components, and introduces an iceberg trade cost for inference that captures latency degradation, alongside a sovereignty premium for domestic production preference. Second, it calibrates the model for 86 countries using data on electricity prices, climate, data center construction costs, and inter-country network latency. Third, it characterizes the resulting trade regimes (which countries export, which import, and which adopt hybrid strategies) and show how the sovereignty premium determines the boundary between domestic and foreign sourcing.</w:t>
       </w:r>
@@ -442,7 +442,7 @@
       <w:r>
         <w:t xml:space="preserve"> depends on electricity costs and climate, so resource-rich countries could become compute exporters without domestic AI research industries. </w:t>
       </w:r>
-      <w:bookmarkStart w:id="231" w:name="Korinek2021txt"/>
+      <w:bookmarkStart w:id="232" w:name="Korinek2021txt"/>
       <w:hyperlink w:anchor="Korinek2021" w:history="1">
         <w:r>
           <w:rPr>
@@ -452,7 +452,7 @@
           <w:t xml:space="preserve">Korinek and Stiglitz (2021)</w:t>
         </w:r>
       </w:hyperlink>
-      <w:bookmarkEnd w:id="231"/>
+      <w:bookmarkEnd w:id="232"/>
       <w:r>
         <w:t xml:space="preserve"> raise the possibility that developing countries could be left behind in the AI revolution; FLOP exporting offers a route by which energy-rich developing countries could participate. The concept of FLOP exporting as value chain upgrading connects to </w:t>
       </w:r>
@@ -470,7 +470,7 @@
       <w:r>
         <w:t xml:space="preserve">, who show that what a country exports matters for growth. </w:t>
       </w:r>
-      <w:bookmarkStart w:id="232" w:name="Limao2001txt"/>
+      <w:bookmarkStart w:id="233" w:name="Limao2001txt"/>
       <w:hyperlink w:anchor="Limao2001" w:history="1">
         <w:r>
           <w:rPr>
@@ -480,7 +480,7 @@
           <w:t xml:space="preserve">Limão and Venables (2001)</w:t>
         </w:r>
       </w:hyperlink>
-      <w:bookmarkEnd w:id="232"/>
+      <w:bookmarkEnd w:id="233"/>
       <w:r>
         <w:t xml:space="preserve"> demonstrate that infrastructure quality determines trade costs. In the model, network infrastructure plays the analogous role for digital trade.</w:t>
       </w:r>
@@ -508,7 +508,7 @@
       <w:r>
         <w:t xml:space="preserve"> show that climate affects data center cooling costs. </w:t>
       </w:r>
-      <w:bookmarkStart w:id="233" w:name="Oltmanns2021txt"/>
+      <w:bookmarkStart w:id="234" w:name="Oltmanns2021txt"/>
       <w:hyperlink w:anchor="Oltmanns2021" w:history="1">
         <w:r>
           <w:rPr>
@@ -518,11 +518,11 @@
           <w:t xml:space="preserve">Oltmanns, Krcmarik, and Gatti (2021)</w:t>
         </w:r>
       </w:hyperlink>
-      <w:bookmarkEnd w:id="233"/>
+      <w:bookmarkEnd w:id="234"/>
       <w:r>
         <w:t xml:space="preserve"> model data center siting as a function of electricity prices, climate, connectivity, and political stability. </w:t>
       </w:r>
-      <w:bookmarkStart w:id="241" w:name="Liu2023txt"/>
+      <w:bookmarkStart w:id="242" w:name="Liu2023txt"/>
       <w:hyperlink w:anchor="Liu2023" w:history="1">
         <w:r>
           <w:rPr>
@@ -532,7 +532,7 @@
           <w:t xml:space="preserve">Liu et al. (2023)</w:t>
         </w:r>
       </w:hyperlink>
-      <w:bookmarkEnd w:id="241"/>
+      <w:bookmarkEnd w:id="242"/>
       <w:r>
         <w:t xml:space="preserve"> study data center placement under renewable energy constraints. These studies focus on where firms should build data centers; this paper’s contribution is to embed this location decision in a trade framework that endogenizes the sourcing of compute across countries.</w:t>
       </w:r>
@@ -546,7 +546,7 @@
       <w:r>
         <w:t xml:space="preserve">Several recent papers address compute governance. </w:t>
       </w:r>
-      <w:bookmarkStart w:id="234" w:name="Sastry2024txt"/>
+      <w:bookmarkStart w:id="235" w:name="Sastry2024txt"/>
       <w:hyperlink w:anchor="Sastry2024" w:history="1">
         <w:r>
           <w:rPr>
@@ -556,9 +556,9 @@
           <w:t xml:space="preserve">Sastry, Heim, et al. (2024)</w:t>
         </w:r>
       </w:hyperlink>
-      <w:bookmarkEnd w:id="234"/>
+      <w:bookmarkEnd w:id="235"/>
       <w:r>
-        <w:t xml:space="preserve"> argue that compute is well suited as a regulatory lever because it is detectable, excludable, and quantifiable, and because the chip supply chain is concentrated in a handful of firms. </w:t>
+        <w:t xml:space="preserve"> argue that compute is well-suited as a regulatory lever because it is detectable, excludable, and quantifiable, and because the chip supply chain is concentrated in a handful of firms. </w:t>
       </w:r>
       <w:bookmarkStart w:id="210" w:name="Lehdonvirta2024txt"/>
       <w:hyperlink w:anchor="Lehdonvirta2024" w:history="1">
@@ -574,7 +574,7 @@
       <w:r>
         <w:t xml:space="preserve"> map the global geography of cloud GPU infrastructure and find that training-capable hardware sits in roughly 30 countries (their “Compute North”), while a “Compute South” is limited to inference-grade chips, a geographic split that mirrors the model’s training/inference exporter distinction. </w:t>
       </w:r>
-      <w:bookmarkStart w:id="235" w:name="Pilz2025txt"/>
+      <w:bookmarkStart w:id="236" w:name="Pilz2025txt"/>
       <w:hyperlink w:anchor="Pilz2025" w:history="1">
         <w:r>
           <w:rPr>
@@ -584,7 +584,7 @@
           <w:t xml:space="preserve">Pilz, Mahmood, and Heim (2025)</w:t>
         </w:r>
       </w:hyperlink>
-      <w:bookmarkEnd w:id="235"/>
+      <w:bookmarkEnd w:id="236"/>
       <w:r>
         <w:t xml:space="preserve"> project that AI data center power demand could reach 327 GW by 2030 and that domestic power shortages may push compute infrastructure abroad. These papers describe where compute is and who controls it. This paper adds the economics of why it locates where it does and how trade in compute responds to costs and policy.</w:t>
       </w:r>
@@ -645,7 +645,7 @@
         <w:t>electricity</w:t>
       </w:r>
       <w:r>
-        <w:t xml:space="preserve">: each GPU draws approximately 700 watts, and a large data center may consume 40–100 MW. Actual electricity consumption depends on climate through the power usage effectiveness (PUE), a ratio of total facility energy to IT equipment energy that captures cooling overhead. PUE varies from 1.08 in cold climates to over 1.4 in hot ones (</w:t>
+        <w:t xml:space="preserve">: each GPU draws approximately 700 watts, and a large data center may consume 40–100 MW. Actual electricity consumption depends on climate through the power usage effectiveness (PUE), the ratio of total facility energy to IT equipment energy that captures cooling overhead. PUE varies from 1.08 in cold climates to over 1.4 in hot ones (</w:t>
       </w:r>
       <w:bookmarkStart w:id="211" w:name="Flucker2013txt"/>
       <w:hyperlink w:anchor="Flucker2013" w:history="1">
@@ -749,30 +749,7 @@
         </m:r>
       </m:oMath>
       <w:r>
-        <w:t xml:space="preserve">, measured in kilowatts (kW). For the NVIDIA H100, </w:t>
-      </w:r>
-      <m:oMath>
-        <m:r>
-          <m:rPr>
-            <m:sty m:val="i"/>
-          </m:rPr>
-          <w:rPr>
-            <w:rFonts w:ascii="Cambria Math" w:hAnsi="Cambria Math"/>
-          </w:rPr>
-          <m:t xml:space="preserve">γ</m:t>
-        </m:r>
-        <m:r>
-          <m:rPr>
-            <m:sty m:val="p"/>
-          </m:rPr>
-          <w:rPr>
-            <w:rFonts w:ascii="Cambria Math" w:hAnsi="Cambria Math"/>
-          </w:rPr>
-          <m:t xml:space="preserve"> = 0.700 kW</m:t>
-        </m:r>
-      </m:oMath>
-      <w:r>
-        <w:t xml:space="preserve"> (700 watts). The actual electricity consumed depends also on the </w:t>
+        <w:t xml:space="preserve">, measured in kilowatts (kW). The actual electricity consumed depends also on the </w:t>
       </w:r>
       <w:r>
         <w:rPr>
@@ -855,7 +832,7 @@
         </m:r>
       </m:oMath>
       <w:r>
-        <w:t xml:space="preserve">. PUE is a dimensionless ratio of total facility energy to IT equipment energy (</w:t>
+        <w:t xml:space="preserve">. PUE is the dimensionless ratio of total facility energy to IT equipment energy (</w:t>
       </w:r>
       <w:bookmarkStart w:id="212" w:name="Flucker2013txt"/>
       <w:hyperlink w:anchor="Flucker2013" w:history="1">
@@ -1072,15 +1049,6 @@
           </w:rPr>
           <m:t xml:space="preserve">φ</m:t>
         </m:r>
-        <m:r>
-          <m:rPr>
-            <m:sty m:val="p"/>
-          </m:rPr>
-          <w:rPr>
-            <w:rFonts w:ascii="Cambria Math" w:hAnsi="Cambria Math"/>
-          </w:rPr>
-          <m:t xml:space="preserve"> = 1.08</m:t>
-        </m:r>
       </m:oMath>
       <w:r>
         <w:t xml:space="preserve"> is the baseline PUE in cold climates, </w:t>
@@ -1095,15 +1063,6 @@
           </w:rPr>
           <m:t xml:space="preserve">δ</m:t>
         </m:r>
-        <m:r>
-          <m:rPr>
-            <m:sty m:val="p"/>
-          </m:rPr>
-          <w:rPr>
-            <w:rFonts w:ascii="Cambria Math" w:hAnsi="Cambria Math"/>
-          </w:rPr>
-          <m:t xml:space="preserve"> = 0.015</m:t>
-        </m:r>
       </m:oMath>
       <w:r>
         <w:t xml:space="preserve"> is the PUE sensitivity per °C above the reference, and </w:t>
@@ -1117,15 +1076,6 @@
             <w:rFonts w:ascii="Cambria Math" w:hAnsi="Cambria Math"/>
           </w:rPr>
           <m:t xml:space="preserve">θ̄</m:t>
-        </m:r>
-        <m:r>
-          <m:rPr>
-            <m:sty m:val="p"/>
-          </m:rPr>
-          <w:rPr>
-            <w:rFonts w:ascii="Cambria Math" w:hAnsi="Cambria Math"/>
-          </w:rPr>
-          <m:t xml:space="preserve"> = 15°C</m:t>
         </m:r>
       </m:oMath>
       <w:r>
@@ -1143,7 +1093,7 @@
       </w:hyperlink>
       <w:bookmarkEnd w:id="213"/>
       <w:r>
-        <w:t xml:space="preserve">).</w:t>
+        <w:t xml:space="preserve">). These parameters are calibrated in Section 7.</w:t>
       </w:r>
       <w:r>
         <w:rPr>
@@ -1939,7 +1889,7 @@
         <w:t>Training services</w:t>
       </w:r>
       <w:r>
-        <w:t xml:space="preserve"> encompass batch workloads: model training, fine-tuning, and large-scale data processing. A frontier model training run typically takes weeks to months on thousands of GPUs. The client ships its data to a data center; the computation executes locally and the output is returned. Since neither input nor output is time-sensitive, network latency plays no role. </w:t>
+        <w:t xml:space="preserve"> encompass batch workloads: model training, fine-tuning, and large-scale data processing. A frontier model training run typically takes weeks to months on thousands of GPUs. The client ships its data to a data center; the computation executes locally, and the output is returned. Since neither input nor output is time-sensitive, network latency plays no role. </w:t>
       </w:r>
       <w:r>
         <w:rPr>
@@ -1948,7 +1898,7 @@
         <w:t>Inference services</w:t>
       </w:r>
       <w:r>
-        <w:t xml:space="preserve"> encompass real-time workloads: chatbot responses, autonomous decisions, interactive agents. Each query must travel to the server and back within milliseconds, so the service degrades with delivery delay.</w:t>
+        <w:t xml:space="preserve"> encompass real-time workloads: chatbot responses, autonomous decisions, and interactive agents. Each query must travel to the server and back within milliseconds, so the service degrades with delivery delay.</w:t>
       </w:r>
     </w:p>
     <w:p>
@@ -2022,7 +1972,7 @@
         </m:r>
       </m:oMath>
       <w:r>
-        <w:t xml:space="preserve"> and back, measured in milliseconds (ms). Within a country, latency is typically 5–10 ms; across continents it can exceed 150 ms. For training, the workload ships to the producer, so effective latency is zero.</w:t>
+        <w:t xml:space="preserve"> and back, measured in milliseconds (ms). Within a country, latency is typically 5–10 ms; across continents, it can exceed 150 ms. For training, the workload ships to the producer, so effective latency is zero.</w:t>
       </w:r>
     </w:p>
     <w:p>
@@ -5234,7 +5184,7 @@
         <w:jc w:val="both"/>
       </w:pPr>
       <w:r>
-        <w:t>Note that the production cost per GPU-hour is the same regardless of whether the GPU is used for training or inference: both services use the same hardware. The cost difference arises entirely from the trade cost: inference delivered over distance costs more because of the latency markup. From the buyer’s perspective, an inference FLOP costs more than a training FLOP because some compute is effectively lost to latency.</w:t>
+        <w:t>Note that the production cost per GPU-hour is the same regardless of whether the GPU is used for training or inference: both services use the same hardware. The cost difference arises entirely from the trade cost. Latency affects inference through two channels. First, it degrades user experience: every additional millisecond of round-trip delay makes chatbot responses feel sluggish, autonomous decisions arrive too late, and interactive applications stutter. Research on web-service performance shows that even moderate latency (100–200 ms) measurably reduces user engagement, conversion rates, and willingness to pay. Beyond a threshold (200–300 ms for interactive applications), the service becomes effectively unusable—users abandon it regardless of price. Second, the iceberg formulation in equation (3) translates this degradation into a cost: the buyer must purchase more compute to deliver the same effective quality of service over a longer link, so distant inference is more expensive per unit of usable output. The two channels reinforce each other: latency simultaneously raises the delivered cost and shrinks the market that will bear that cost.</w:t>
       </w:r>
     </w:p>
     <w:p>
@@ -5284,7 +5234,21 @@
         <w:jc w:val="both"/>
       </w:pPr>
       <w:r>
-        <w:t xml:space="preserve">A related implication concerns market concentration. The Herfindahl-Hirschman Index (HHI) measures supply-side concentration by summing squared market shares across producers; it ranges from 0 (perfect competition) to 1 (monopoly). Let </w:t>
+        <w:t xml:space="preserve">A related implication concerns market concentration. The Herfindahl-Hirschman Index (HHI; </w:t>
+      </w:r>
+      <w:bookmarkStart w:id="216" w:name="DOJFTC2010txt"/>
+      <w:hyperlink w:anchor="DOJFTC2010" w:history="1">
+        <w:r>
+          <w:rPr>
+            <w:color w:val="1F3864"/>
+            <w:u w:val="single"/>
+          </w:rPr>
+          <w:t xml:space="preserve">U.S. DOJ and FTC 2010</w:t>
+        </w:r>
+      </w:hyperlink>
+      <w:bookmarkEnd w:id="216"/>
+      <w:r>
+        <w:t xml:space="preserve">) measures supply-side concentration by summing squared market shares across producers; it ranges from 0 (perfect competition) to 1 (monopoly). Let </w:t>
       </w:r>
       <m:oMath>
         <m:sSub>
@@ -5662,7 +5626,7 @@
       <w:r>
         <w:t xml:space="preserve">. Rather than relying on GDP as a proxy, the paper measures compute demand using the number of installed data center facilities (</w:t>
       </w:r>
-      <w:bookmarkStart w:id="216" w:name="Cloudscene2025txt"/>
+      <w:bookmarkStart w:id="217" w:name="Cloudscene2025txt"/>
       <w:hyperlink w:anchor="Cloudscene2025" w:history="1">
         <w:r>
           <w:rPr>
@@ -5672,7 +5636,7 @@
           <w:t xml:space="preserve">Cloudscene 2025</w:t>
         </w:r>
       </w:hyperlink>
-      <w:bookmarkEnd w:id="216"/>
+      <w:bookmarkEnd w:id="217"/>
       <w:r>
         <w:t xml:space="preserve">):</w:t>
       </w:r>
@@ -6559,7 +6523,7 @@
       <w:r>
         <w:t xml:space="preserve">). As in the proximity-concentration tradeoff of </w:t>
       </w:r>
-      <w:bookmarkStart w:id="236" w:name="Brainard1997txt"/>
+      <w:bookmarkStart w:id="237" w:name="Brainard1997txt"/>
       <w:hyperlink w:anchor="Brainard1997" w:history="1">
         <w:r>
           <w:rPr>
@@ -6569,11 +6533,11 @@
           <w:t xml:space="preserve">Brainard (1997)</w:t>
         </w:r>
       </w:hyperlink>
-      <w:bookmarkEnd w:id="236"/>
+      <w:bookmarkEnd w:id="237"/>
       <w:r>
         <w:t xml:space="preserve"> and the heterogeneous-firm trade model of </w:t>
       </w:r>
-      <w:bookmarkStart w:id="217" w:name="HMY2004txt"/>
+      <w:bookmarkStart w:id="218" w:name="HMY2004txt"/>
       <w:hyperlink w:anchor="HMY2004" w:history="1">
         <w:r>
           <w:rPr>
@@ -6583,7 +6547,7 @@
           <w:t xml:space="preserve">Helpman, Melitz, and Yeaple (2004)</w:t>
         </w:r>
       </w:hyperlink>
-      <w:bookmarkEnd w:id="217"/>
+      <w:bookmarkEnd w:id="218"/>
       <w:r>
         <w:t xml:space="preserve">, only sufficiently productive units, here countries with sufficiently low cost, find it worthwhile to enter.</w:t>
       </w:r>
@@ -6877,7 +6841,7 @@
       <w:r>
         <w:t xml:space="preserve">For European countries, the paper uses Eurostat industrial electricity prices in the 20,000–69,999 MWh consumption band (nrg_pc_205), which corresponds to large industrial consumers (</w:t>
       </w:r>
-      <w:bookmarkStart w:id="237" w:name="Eurostat2025txt"/>
+      <w:bookmarkStart w:id="238" w:name="Eurostat2025txt"/>
       <w:hyperlink w:anchor="Eurostat2025" w:history="1">
         <w:r>
           <w:rPr>
@@ -6887,11 +6851,11 @@
           <w:t xml:space="preserve">Eurostat 2025</w:t>
         </w:r>
       </w:hyperlink>
-      <w:bookmarkEnd w:id="237"/>
+      <w:bookmarkEnd w:id="238"/>
       <w:r>
         <w:t xml:space="preserve">). For non-European countries, the paper uses national regulator tariff sheets and secondary sources: U.S. Energy Information Administration (</w:t>
       </w:r>
-      <w:bookmarkStart w:id="242" w:name="EIA2025txt"/>
+      <w:bookmarkStart w:id="243" w:name="EIA2025txt"/>
       <w:hyperlink w:anchor="EIA2025" w:history="1">
         <w:r>
           <w:rPr>
@@ -6901,11 +6865,11 @@
           <w:t xml:space="preserve">EIA 2025</w:t>
         </w:r>
       </w:hyperlink>
-      <w:bookmarkEnd w:id="242"/>
+      <w:bookmarkEnd w:id="243"/>
       <w:r>
         <w:t xml:space="preserve">) for the United States; KEPCO for South Korea; national utility tariffs for Central Asian countries (Barki Tojik, AERA, Ministry of Energy of Uzbekistan); and </w:t>
       </w:r>
-      <w:bookmarkStart w:id="218" w:name="GlobalPetrolPrices2025txt"/>
+      <w:bookmarkStart w:id="219" w:name="GlobalPetrolPrices2025txt"/>
       <w:hyperlink w:anchor="GlobalPetrolPrices2025" w:history="1">
         <w:r>
           <w:rPr>
@@ -6915,7 +6879,7 @@
           <w:t xml:space="preserve">GlobalPetrolPrices (2025)</w:t>
         </w:r>
       </w:hyperlink>
-      <w:bookmarkEnd w:id="218"/>
+      <w:bookmarkEnd w:id="219"/>
       <w:r>
         <w:t xml:space="preserve"> for remaining countries. All prices are converted to USD/kWh at 2024 average exchange rates.</w:t>
       </w:r>
@@ -6938,7 +6902,7 @@
       <w:r>
         <w:t xml:space="preserve">Peak summer temperature for each country is computed from ERA5 reanalysis data (</w:t>
       </w:r>
-      <w:bookmarkStart w:id="219" w:name="Hersbach2020txt"/>
+      <w:bookmarkStart w:id="220" w:name="Hersbach2020txt"/>
       <w:hyperlink w:anchor="Hersbach2020" w:history="1">
         <w:r>
           <w:rPr>
@@ -6948,14 +6912,14 @@
           <w:t xml:space="preserve">Hersbach et al. 2020</w:t>
         </w:r>
       </w:hyperlink>
-      <w:bookmarkEnd w:id="219"/>
+      <w:bookmarkEnd w:id="220"/>
       <w:r>
         <w:t xml:space="preserve">) as the average monthly maximum in the three warmest months, aggregated across populated grid cells. </w:t>
       </w:r>
       <w:r>
         <w:t xml:space="preserve">Data center construction costs per watt of IT capacity are from the Turner &amp; Townsend Data Centre Construction Cost Index 2025, which reports actual costs ($/W) for 37 countries across 52 markets (</w:t>
       </w:r>
-      <w:bookmarkStart w:id="220" w:name="TurnerTownsend2025txt"/>
+      <w:bookmarkStart w:id="221" w:name="TurnerTownsend2025txt"/>
       <w:hyperlink w:anchor="TurnerTownsend2025" w:history="1">
         <w:r>
           <w:rPr>
@@ -6965,7 +6929,7 @@
           <w:t xml:space="preserve">Turner &amp; Townsend 2025</w:t>
         </w:r>
       </w:hyperlink>
-      <w:bookmarkEnd w:id="220"/>
+      <w:bookmarkEnd w:id="221"/>
       <w:r>
         <w:t xml:space="preserve">). For the remaining countries, construction costs are predicted using a log-linear regression: ln($/W) = </w:t>
       </w:r>
@@ -7090,7 +7054,7 @@
       <w:r>
         <w:t xml:space="preserve">Inter-country round-trip latency is measured using WonderNetwork’s global ping dataset (</w:t>
       </w:r>
-      <w:bookmarkStart w:id="221" w:name="WonderNetwork2024txt"/>
+      <w:bookmarkStart w:id="222" w:name="WonderNetwork2024txt"/>
       <w:hyperlink w:anchor="WonderNetwork2024" w:history="1">
         <w:r>
           <w:rPr>
@@ -7100,7 +7064,7 @@
           <w:t xml:space="preserve">WonderNetwork 2024</w:t>
         </w:r>
       </w:hyperlink>
-      <w:bookmarkEnd w:id="221"/>
+      <w:bookmarkEnd w:id="222"/>
       <w:r>
         <w:t xml:space="preserve">). For each country pair, the median round-trip time (RTT) in milliseconds is used. Domestic latency defaults to 5 ms where no intra-country measurement is available. These measurements reflect today’s network infrastructure. New undersea cables, terrestrial fiber, and CDN expansions could cut bilateral latencies enough to redraw inference trade patterns, opening distant low-cost producers to markets they cannot currently reach. </w:t>
       </w:r>
@@ -7113,7 +7077,7 @@
       <w:r>
         <w:t xml:space="preserve">The calibration uses the NVIDIA H100 SXM GPU as the reference hardware platform: list price $25,000, thermal design power 700W, economic lifetime 3 years, utilization rate 90% (</w:t>
       </w:r>
-      <w:bookmarkStart w:id="222" w:name="NVIDIA2024txt"/>
+      <w:bookmarkStart w:id="223" w:name="NVIDIA2024txt"/>
       <w:hyperlink w:anchor="NVIDIA2024" w:history="1">
         <w:r>
           <w:rPr>
@@ -7123,7 +7087,7 @@
           <w:t xml:space="preserve">NVIDIA 2024</w:t>
         </w:r>
       </w:hyperlink>
-      <w:bookmarkEnd w:id="222"/>
+      <w:bookmarkEnd w:id="223"/>
       <w:r>
         <w:t xml:space="preserve">). This yields an amortized hardware cost </w:t>
       </w:r>
@@ -7311,7 +7275,7 @@
       <w:r>
         <w:t xml:space="preserve"> is proxied by the number of installed data center facilities (</w:t>
       </w:r>
-      <w:bookmarkStart w:id="223" w:name="Cloudscene2025txt"/>
+      <w:bookmarkStart w:id="224" w:name="Cloudscene2025txt"/>
       <w:hyperlink w:anchor="Cloudscene2025" w:history="1">
         <w:r>
           <w:rPr>
@@ -7321,11 +7285,11 @@
           <w:t xml:space="preserve">Cloudscene 2025</w:t>
         </w:r>
       </w:hyperlink>
-      <w:bookmarkEnd w:id="223"/>
+      <w:bookmarkEnd w:id="224"/>
       <w:r>
         <w:t xml:space="preserve">), as specified in equation (5). The five largest demand centers—United States of America (47%), Germany (5%), United Kingdom (4.5%), China (4%), and Canada (3%)—account for 63% of global demand. Data center counts reflect existing compute infrastructure better than GDP, since a country’s installed facilities capture its revealed demand for compute services. One limitation is that Western databases such as Cloudscene undercount facilities in China (449 listed versus over 8 million racks reported by China’s MIIT). </w:t>
       </w:r>
-      <w:bookmarkStart w:id="238" w:name="IEA2025txt"/>
+      <w:bookmarkStart w:id="239" w:name="IEA2025txt"/>
       <w:hyperlink w:anchor="IEA2025" w:history="1">
         <w:r>
           <w:rPr>
@@ -7335,7 +7299,7 @@
           <w:t xml:space="preserve">IEA (2025)</w:t>
         </w:r>
       </w:hyperlink>
-      <w:bookmarkEnd w:id="238"/>
+      <w:bookmarkEnd w:id="239"/>
       <w:r>
         <w:t xml:space="preserve"> electricity consumption data suggest that Chinese data centers account for roughly 25% of global data center electricity, compared to 44% for the United States. </w:t>
       </w:r>
@@ -7443,7 +7407,76 @@
         </m:r>
       </m:oMath>
       <w:r>
-        <w:t>, measured in dollars per GPU-hour ($/hr). It is the sum of hourly electricity cost, amortized hardware cost ($1.06/hr), and amortized construction cost.</w:t>
+        <w:t xml:space="preserve">, measured in dollars per GPU-hour ($/hr). It is the sum of the hourly electricity cost, the amortized hardware cost ($1.06/hr), and the amortized construction cost. The PUE parameters in equation (1) are calibrated as </w:t>
+      </w:r>
+      <m:oMath>
+        <m:r>
+          <m:rPr>
+            <m:sty m:val="i"/>
+          </m:rPr>
+          <w:rPr>
+            <w:rFonts w:ascii="Cambria Math" w:hAnsi="Cambria Math"/>
+          </w:rPr>
+          <m:t xml:space="preserve">φ</m:t>
+        </m:r>
+        <m:r>
+          <m:rPr>
+            <m:sty m:val="p"/>
+          </m:rPr>
+          <w:rPr>
+            <w:rFonts w:ascii="Cambria Math" w:hAnsi="Cambria Math"/>
+          </w:rPr>
+          <m:t xml:space="preserve"> = 1.08</m:t>
+        </m:r>
+      </m:oMath>
+      <w:r>
+        <w:t xml:space="preserve"> (Scandinavian free-air cooling), </w:t>
+      </w:r>
+      <m:oMath>
+        <m:r>
+          <m:rPr>
+            <m:sty m:val="i"/>
+          </m:rPr>
+          <w:rPr>
+            <w:rFonts w:ascii="Cambria Math" w:hAnsi="Cambria Math"/>
+          </w:rPr>
+          <m:t xml:space="preserve">δ</m:t>
+        </m:r>
+        <m:r>
+          <m:rPr>
+            <m:sty m:val="p"/>
+          </m:rPr>
+          <w:rPr>
+            <w:rFonts w:ascii="Cambria Math" w:hAnsi="Cambria Math"/>
+          </w:rPr>
+          <m:t xml:space="preserve"> = 0.015</m:t>
+        </m:r>
+      </m:oMath>
+      <w:r>
+        <w:t xml:space="preserve"> per °C, and </w:t>
+      </w:r>
+      <m:oMath>
+        <m:r>
+          <m:rPr>
+            <m:sty m:val="i"/>
+          </m:rPr>
+          <w:rPr>
+            <w:rFonts w:ascii="Cambria Math" w:hAnsi="Cambria Math"/>
+          </w:rPr>
+          <m:t xml:space="preserve">θ̄</m:t>
+        </m:r>
+        <m:r>
+          <m:rPr>
+            <m:sty m:val="p"/>
+          </m:rPr>
+          <w:rPr>
+            <w:rFonts w:ascii="Cambria Math" w:hAnsi="Cambria Math"/>
+          </w:rPr>
+          <m:t xml:space="preserve"> = 15°C</m:t>
+        </m:r>
+      </m:oMath>
+      <w:r>
+        <w:t>, yielding PUE values from 1.08 (Iceland, Scandinavia) to 1.41 (UAE).</w:t>
       </w:r>
     </w:p>
     <w:p>
@@ -7480,7 +7513,7 @@
         <w:t>Domestic</w:t>
       </w:r>
       <w:r>
-        <w:t xml:space="preserve"> means the country produces both services domestically because it has the lowest cost including latency. </w:t>
+        <w:t xml:space="preserve"> means the country produces both services domestically because it has the lowest cost, including latency. </w:t>
       </w:r>
       <w:bookmarkStart w:id="100" w:name="TableA1txt"/>
       <w:hyperlink w:anchor="TableA1" w:history="1">
@@ -7564,7 +7597,7 @@
         <w:t>domestic</w:t>
       </w:r>
       <w:r>
-        <w:t xml:space="preserve">. Training concentrates entirely at the cheapest global producer. Inference organizes into regional hubs: Kosovo serves Southeastern Europe, Algeria the Mediterranean, Finland the Baltics, Canada North America. A sovereignty premium </w:t>
+        <w:t xml:space="preserve">. Training concentrates entirely at the cheapest global producer. Inference organizes into regional hubs: Kosovo serves Southeastern Europe, Algeria the Mediterranean, Finland the Baltics, and Canada North America. A sovereignty premium </w:t>
       </w:r>
       <m:oMath>
         <m:r>
@@ -7710,7 +7743,7 @@
         <w:t xml:space="preserve">Demand-weighted trade flows. </w:t>
       </w:r>
       <w:r>
-        <w:t xml:space="preserve">Weighting the sourcing patterns by demand shares (equation 5), training concentrates at the single cheapest producer. Since Iran’s low electricity price ($0.005/kWh) reflects heavy subsidies and the country faces broad international sanctions, training flows are reported excluding sanctioned producers: Turkmenistan ($1.11/hr) captures 99.9% of global training demand. </w:t>
+        <w:t xml:space="preserve">Weighting the sourcing patterns by demand shares (equation 5), training concentrates at the single cheapest producer. Since Iran’s low electricity price ($0.005/kWh) reflects heavy subsidies and the country faces broad international sanctions, training flows are reported, excluding sanctioned producers: Turkmenistan ($1.11/hr) captures 99.9% of global training demand. </w:t>
       </w:r>
       <w:r>
         <w:t>Inference is far more dispersed: the top five inference suppliers are Canada (51%), Algeria (20%), Kyrgyzstan (4%), Australia (3%), Russia (2%), together serving 81% of global inference demand. The demand-weighted HHI for training is 1.00, versus 0.31 for inference, confirming that training is far more concentrated than inference.</w:t>
@@ -7827,7 +7860,7 @@
         <w:jc w:val="both"/>
       </w:pPr>
       <w:r>
-        <w:t>Among developing countries, Kyrgyzstan captures 4% of global inference demand by serving China and Kazakhstan—a striking result for a country with GDP under $15 billion. Algeria serves as the inference hub for Western Europe, capturing 20% of global inference demand from 14 European countries including Germany, France, the United Kingdom, and Italy. These patterns show how cheap-energy developing countries can earn export revenue from much larger economies.</w:t>
+        <w:t>Among developing countries, Kyrgyzstan captures 4% of global inference demand by serving China and Kazakhstan—a striking result for a country with GDP under $15 billion. Algeria serves as the inference hub for Western Europe, accounting for 20% of global inference demand across 14 European countries, including Germany, France, the United Kingdom, and Italy. These patterns show how cheap-energy developing countries can earn export revenue from much larger economies.</w:t>
       </w:r>
     </w:p>
     <w:p>
@@ -7907,7 +7940,7 @@
       <w:r>
         <w:t xml:space="preserve"> for Iran, Russia, and Belarus; grid reliability varies widely; the EU’s GDPR and AI Act create hard barriers for inference on personal data; and agglomeration economies (</w:t>
       </w:r>
-      <w:bookmarkStart w:id="224" w:name="Krugman1991txt"/>
+      <w:bookmarkStart w:id="225" w:name="Krugman1991txt"/>
       <w:hyperlink w:anchor="Krugman1991" w:history="1">
         <w:r>
           <w:rPr>
@@ -7917,7 +7950,7 @@
           <w:t xml:space="preserve">Krugman 1991</w:t>
         </w:r>
       </w:hyperlink>
-      <w:bookmarkEnd w:id="224"/>
+      <w:bookmarkEnd w:id="225"/>
       <w:r>
         <w:t xml:space="preserve">) favor established hubs despite higher costs. Data center investments are large, long-lived, and immobile, so the viability of a country as a compute exporter depends on institutional factors not captured by </w:t>
       </w:r>
@@ -8017,7 +8050,7 @@
         </m:r>
       </m:oMath>
       <w:r>
-        <w:t xml:space="preserve"> for sanctioned countries, potentially offsetting any electricity cost advantage and discouraging long-term investment. Grid reliability further narrows the set of viable exporters: countries with frequent outages face backup-generation costs not reflected in headline electricity prices, so effective costs should be understood as reliability-adjusted. Taken together, these governance factors suggest that viable compute exporters are a strict subset of low-cost producers: those that combine cheap energy with adequate institutional quality, such as the Nordic countries, Canada, and parts of the Gulf and Central Asia. Water is another constraint. Evaporative cooling consumes large volumes, and several of the cheapest producers (Iran, Turkmenistan, Egypt, Saudi Arabia) are water-scarce. Liquid cooling reduces water needs but does not eliminate them.</w:t>
+        <w:t xml:space="preserve"> for sanctioned countries, potentially offsetting any electricity cost advantage and discouraging long-term investment. Grid reliability further narrows the set of viable exporters: countries with frequent outages face backup-generation costs that are not reflected in headline electricity prices; therefore, effective costs should be understood as reliability-adjusted. Taken together, these governance factors suggest that viable compute exporters are a strict subset of low-cost producers: those that combine cheap energy with adequate institutional quality, such as the Nordic countries, Canada, and parts of the Gulf and Central Asia. Water is another constraint. Evaporative cooling consumes large volumes, and several of the cheapest producers (Iran, Turkmenistan, Egypt, Saudi Arabia) are water-scarce. Liquid cooling reduces water needs but does not eliminate them.</w:t>
       </w:r>
     </w:p>
     <w:p>
@@ -8029,7 +8062,7 @@
       <w:r>
         <w:t xml:space="preserve">A deeper issue concerns the sustainability of subsidized electricity prices at an export scale. Several of the cheapest producers in the calibration, including Iran ($0.005/kWh), Turkmenistan ($0.01/kWh), Egypt ($0.038/kWh), and the Gulf states (Qatar $0.036, Saudi Arabia $0.053, UAE $0.065), benefit from domestic energy subsidies that price electricity well below the long-run marginal cost (LRMC) of generation (</w:t>
       </w:r>
-      <w:bookmarkStart w:id="225" w:name="IMF2025txt"/>
+      <w:bookmarkStart w:id="226" w:name="IMF2025txt"/>
       <w:hyperlink w:anchor="IMF2025" w:history="1">
         <w:r>
           <w:rPr>
@@ -8039,7 +8072,7 @@
           <w:t xml:space="preserve">IMF 2025</w:t>
         </w:r>
       </w:hyperlink>
-      <w:bookmarkEnd w:id="225"/>
+      <w:bookmarkEnd w:id="226"/>
       <w:r>
         <w:t xml:space="preserve">).</w:t>
       </w:r>
@@ -8060,7 +8093,7 @@
         <w:jc w:val="both"/>
       </w:pPr>
       <w:r>
-        <w:t xml:space="preserve">This analysis highlights a distinction between two types of cheap electricity. The first type is subsidized fossil-fuel tariffs (Iran, Turkmenistan, the Gulf states, Algeria, Egypt, Nigeria, South Africa, and parts of Central Asia) where the cost advantage is fiscal rather than real: it reflects government transfers, not low-cost generation. The second type is genuine hydropower cost advantages (Kyrgyzstan, Canada, Ethiopia, Norway, Tajikistan) where low LRMC reflects physical endowments—abundant water resources and sunk dam infrastructure—rather than fiscal policy. Only the latter is sustainable at export scale, because the marginal cost of additional hydropower output remains low without fiscal support. The sustainable export frontier is defined not by </w:t>
+        <w:t xml:space="preserve">This analysis highlights a distinction between two types of cheap electricity. The first type is subsidized fossil-fuel tariffs (Iran, Turkmenistan, the Gulf states, Algeria, Egypt, Nigeria, South Africa, and parts of Central Asia), where the cost advantage is fiscal rather than real: it reflects government transfers, not low-cost generation. The second type is genuine hydropower cost advantages (Kyrgyzstan, Canada, Ethiopia, Norway, Tajikistan), where low LRMC reflects physical endowments—abundant water resources and sunk dam infrastructure—rather than fiscal policy. Only the latter is sustainable at export scale, because the marginal cost of additional hydropower output remains low without fiscal support. The sustainable export frontier is defined not by </w:t>
       </w:r>
       <m:oMath>
         <m:sSub>
@@ -8102,7 +8135,7 @@
       <w:r>
         <w:t xml:space="preserve">How sensitive are the rankings to subsidized electricity? In 13 countries where observed tariffs reflect explicit fossil-fuel subsidies, we replace the subsidized price with an estimated “cost-recovery” price: the LRMC of the dominant generation technology at opportunity-cost fuel prices (</w:t>
       </w:r>
-      <w:bookmarkStart w:id="239" w:name="IMF2025txt"/>
+      <w:bookmarkStart w:id="240" w:name="IMF2025txt"/>
       <w:hyperlink w:anchor="IMF2025" w:history="1">
         <w:r>
           <w:rPr>
@@ -8112,11 +8145,11 @@
           <w:t xml:space="preserve">IMF 2025</w:t>
         </w:r>
       </w:hyperlink>
-      <w:bookmarkEnd w:id="239"/>
+      <w:bookmarkEnd w:id="240"/>
       <w:r>
         <w:t xml:space="preserve">; </w:t>
       </w:r>
-      <w:bookmarkStart w:id="226" w:name="Lazard2025txt"/>
+      <w:bookmarkStart w:id="227" w:name="Lazard2025txt"/>
       <w:hyperlink w:anchor="Lazard2025" w:history="1">
         <w:r>
           <w:rPr>
@@ -8126,9 +8159,9 @@
           <w:t xml:space="preserve">Lazard 2025</w:t>
         </w:r>
       </w:hyperlink>
-      <w:bookmarkEnd w:id="226"/>
+      <w:bookmarkEnd w:id="227"/>
       <w:r>
-        <w:t xml:space="preserve">). For gas exporters (Iran, Turkmenistan, Algeria, Qatar), the cost-recovery price is the LRMC of combined-cycle gas generation at export-parity gas prices ($0.065–$0.100/kWh). For Gulf states (Saudi Arabia, UAE, Qatar), we use the opportunity cost of burning gas domestically versus exporting as LNG. For coal-dependent producers (Kazakhstan, South Africa), we use the full Eskom-style cost-recovery tariff including depreciation and maintenance. For Ethiopia, we use the IMF’s estimated hydro cost-recovery target ($0.050/kWh), which is above the current tariff but well below fossil-fuel LRMC. Adjustments range from $19/MWh to $80/MWh above observed tariffs. Countries whose low prices reflect genuine hydropower cost advantages (Kyrgyzstan, Canada, Norway, Tajikistan) are not adjusted.</w:t>
+        <w:t xml:space="preserve">). For gas exporters (Iran, Turkmenistan, Algeria, Qatar), the cost-recovery price is the LRMC of combined-cycle gas generation at export-parity gas prices ($0.065–$0.100/kWh). For the Gulf states (Saudi Arabia, the UAE, and Qatar), we use the opportunity cost of domestic gas combustion versus exporting it as LNG. For coal-dependent producers (Kazakhstan, South Africa), we use the full Eskom-style cost-recovery tariff, including depreciation and maintenance. For Ethiopia, we use the IMF’s estimated hydro cost-recovery target ($0.050/kWh), which is above the current tariff but well below fossil-fuel LRMC. Adjustments range from $19/MWh to $80/MWh above observed tariffs. Countries whose low prices reflect genuine hydropower cost advantages (Kyrgyzstan, Canada, Norway, Tajikistan) are not adjusted.</w:t>
       </w:r>
     </w:p>
     <w:p>
@@ -20969,6 +21002,14 @@
         </w:tc>
       </w:tr>
     </w:tbl>
+    <w:p>
+      <w:pPr>
+        <w:spacing w:before="0" w:after="0"/>
+      </w:pPr>
+      <w:r>
+        <w:br w:type="page"/>
+      </w:r>
+    </w:p>
     <w:p>
       <w:pPr>
         <w:spacing w:before="0" w:after="60"/>
@@ -29560,7 +29601,7 @@
         </w:rPr>
         <w:t xml:space="preserve"/>
       </w:r>
-      <w:bookmarkStart w:id="227" w:name="WorldBank2024txt"/>
+      <w:bookmarkStart w:id="228" w:name="WorldBank2024txt"/>
       <w:hyperlink w:anchor="WorldBank2024" w:history="1">
         <w:r>
           <w:rPr>
@@ -29571,7 +29612,7 @@
           <w:t xml:space="preserve">World Bank</w:t>
         </w:r>
       </w:hyperlink>
-      <w:bookmarkEnd w:id="227"/>
+      <w:bookmarkEnd w:id="228"/>
       <w:r>
         <w:rPr>
           <w:i/>
@@ -29760,7 +29801,37 @@
         <w:ind w:hanging="720" w:left="720"/>
         <w:jc w:val="both"/>
       </w:pPr>
-      <w:bookmarkStart w:id="529" w:name="UNCTAD2025"/>
+      <w:bookmarkStart w:id="529" w:name="DOJFTC2010"/>
+      <w:hyperlink w:anchor="DOJFTC2010txt" w:history="1">
+        <w:r>
+          <w:rPr>
+            <w:color w:val="1F3864"/>
+            <w:u w:val="single"/>
+          </w:rPr>
+          <w:t xml:space="preserve">U.S. Department of Justice and Federal Trade Commission. </w:t>
+        </w:r>
+      </w:hyperlink>
+      <w:r>
+        <w:t xml:space="preserve">(2010). </w:t>
+      </w:r>
+      <w:r>
+        <w:rPr>
+          <w:i/>
+        </w:rPr>
+        <w:t>Horizontal Merger Guidelines</w:t>
+      </w:r>
+      <w:r>
+        <w:t>. Washington, DC.</w:t>
+      </w:r>
+      <w:bookmarkEnd w:id="529"/>
+    </w:p>
+    <w:p>
+      <w:pPr>
+        <w:spacing w:before="0" w:after="80" w:line="240" w:lineRule="auto"/>
+        <w:ind w:hanging="720" w:left="720"/>
+        <w:jc w:val="both"/>
+      </w:pPr>
+      <w:bookmarkStart w:id="530" w:name="UNCTAD2025"/>
       <w:r>
         <w:rPr>
           <w:color w:val="1F3864"/>
@@ -29780,7 +29851,7 @@
       <w:r>
         <w:t>. Geneva: United Nations.</w:t>
       </w:r>
-      <w:bookmarkEnd w:id="529"/>
+      <w:bookmarkEnd w:id="530"/>
     </w:p>
     <w:p>
       <w:pPr>
@@ -29788,7 +29859,7 @@
         <w:ind w:hanging="720" w:left="720"/>
         <w:jc w:val="both"/>
       </w:pPr>
-      <w:bookmarkStart w:id="530" w:name="UptimeInstitute2024"/>
+      <w:bookmarkStart w:id="531" w:name="UptimeInstitute2024"/>
       <w:hyperlink w:anchor="UptimeInstitute2024txt" w:history="1">
         <w:r>
           <w:rPr>
@@ -29801,7 +29872,7 @@
       <w:r>
         <w:t>“Data Center Staffing: Trends and Best Practices.”</w:t>
       </w:r>
-      <w:bookmarkEnd w:id="530"/>
+      <w:bookmarkEnd w:id="531"/>
     </w:p>
     <w:p>
       <w:pPr>
@@ -29809,7 +29880,7 @@
         <w:ind w:hanging="720" w:left="720"/>
         <w:jc w:val="both"/>
       </w:pPr>
-      <w:bookmarkStart w:id="531" w:name="WonderNetwork2024"/>
+      <w:bookmarkStart w:id="532" w:name="WonderNetwork2024"/>
       <w:hyperlink w:anchor="WonderNetwork2024txt" w:history="1">
         <w:r>
           <w:rPr>
@@ -29831,7 +29902,7 @@
       <w:r>
         <w:t>. wondernetwork.com.</w:t>
       </w:r>
-      <w:bookmarkEnd w:id="531"/>
+      <w:bookmarkEnd w:id="532"/>
     </w:p>
     <w:p>
       <w:pPr>
@@ -29839,7 +29910,7 @@
         <w:ind w:hanging="720" w:left="720"/>
         <w:jc w:val="both"/>
       </w:pPr>
-      <w:bookmarkStart w:id="532" w:name="WorldBank2024"/>
+      <w:bookmarkStart w:id="533" w:name="WorldBank2024"/>
       <w:hyperlink w:anchor="WorldBank2024txt" w:history="1">
         <w:r>
           <w:rPr>
@@ -29861,7 +29932,7 @@
       <w:r>
         <w:t>. Washington, DC.</w:t>
       </w:r>
-      <w:bookmarkEnd w:id="532"/>
+      <w:bookmarkEnd w:id="533"/>
     </w:p>
     <w:sectPr>
       <w:footerReference w:type="default" r:id="rId10"/>

</xml_diff>